<commit_message>
sprint 0 todo aangepast
</commit_message>
<xml_diff>
--- a/98-Documentatie/Sprints/Sprint 0/Sprint 0 Todo.docx
+++ b/98-Documentatie/Sprints/Sprint 0/Sprint 0 Todo.docx
@@ -13,7 +13,21 @@
         <w:rPr>
           <w:lang w:val="nl-NL"/>
         </w:rPr>
-        <w:t>Sprint 0 Todo:</w:t>
+        <w:t xml:space="preserve">Sprint 0 </w:t>
+      </w:r>
+      <w:proofErr w:type="spellStart"/>
+      <w:r>
+        <w:rPr>
+          <w:lang w:val="nl-NL"/>
+        </w:rPr>
+        <w:t>Todo</w:t>
+      </w:r>
+      <w:proofErr w:type="spellEnd"/>
+      <w:r>
+        <w:rPr>
+          <w:lang w:val="nl-NL"/>
+        </w:rPr>
+        <w:t>:</w:t>
       </w:r>
     </w:p>
     <w:p>
@@ -53,21 +67,43 @@
         <w:rPr>
           <w:lang w:val="nl-NL"/>
         </w:rPr>
-        <w:t xml:space="preserve"> User stories ordenen op prioriteit met de PO</w:t>
-      </w:r>
-    </w:p>
-    <w:p>
-      <w:pPr>
-        <w:rPr>
-          <w:lang w:val="nl-NL"/>
-        </w:rPr>
-      </w:pPr>
-      <w:r>
-        <w:rPr>
-          <w:lang w:val="nl-NL"/>
-        </w:rPr>
-        <w:t>- US refinen</w:t>
-      </w:r>
+        <w:t xml:space="preserve"> User </w:t>
+      </w:r>
+      <w:proofErr w:type="spellStart"/>
+      <w:r>
+        <w:rPr>
+          <w:lang w:val="nl-NL"/>
+        </w:rPr>
+        <w:t>stories</w:t>
+      </w:r>
+      <w:proofErr w:type="spellEnd"/>
+      <w:r>
+        <w:rPr>
+          <w:lang w:val="nl-NL"/>
+        </w:rPr>
+        <w:t xml:space="preserve"> ordenen op prioriteit met de PO</w:t>
+      </w:r>
+    </w:p>
+    <w:p>
+      <w:pPr>
+        <w:rPr>
+          <w:lang w:val="nl-NL"/>
+        </w:rPr>
+      </w:pPr>
+      <w:r>
+        <w:rPr>
+          <w:lang w:val="nl-NL"/>
+        </w:rPr>
+        <w:t xml:space="preserve">- US </w:t>
+      </w:r>
+      <w:proofErr w:type="spellStart"/>
+      <w:r>
+        <w:rPr>
+          <w:lang w:val="nl-NL"/>
+        </w:rPr>
+        <w:t>refinen</w:t>
+      </w:r>
+      <w:proofErr w:type="spellEnd"/>
       <w:r>
         <w:rPr>
           <w:lang w:val="nl-NL"/>
@@ -100,6 +136,7 @@
           <w:lang w:val="nl-NL"/>
         </w:rPr>
       </w:pPr>
+      <w:proofErr w:type="gramStart"/>
       <w:r>
         <w:rPr>
           <w:lang w:val="nl-NL"/>
@@ -116,7 +153,36 @@
         <w:rPr>
           <w:lang w:val="nl-NL"/>
         </w:rPr>
-        <w:t xml:space="preserve"> Walking Skeleton bepalen (nog </w:t>
+        <w:t xml:space="preserve"> </w:t>
+      </w:r>
+      <w:proofErr w:type="spellStart"/>
+      <w:proofErr w:type="gramEnd"/>
+      <w:r>
+        <w:rPr>
+          <w:lang w:val="nl-NL"/>
+        </w:rPr>
+        <w:t>Walking</w:t>
+      </w:r>
+      <w:proofErr w:type="spellEnd"/>
+      <w:r>
+        <w:rPr>
+          <w:lang w:val="nl-NL"/>
+        </w:rPr>
+        <w:t xml:space="preserve"> </w:t>
+      </w:r>
+      <w:proofErr w:type="spellStart"/>
+      <w:r>
+        <w:rPr>
+          <w:lang w:val="nl-NL"/>
+        </w:rPr>
+        <w:t>Skeleton</w:t>
+      </w:r>
+      <w:proofErr w:type="spellEnd"/>
+      <w:r>
+        <w:rPr>
+          <w:lang w:val="nl-NL"/>
+        </w:rPr>
+        <w:t xml:space="preserve"> bepalen (nog </w:t>
       </w:r>
       <w:r>
         <w:rPr>
@@ -175,7 +241,21 @@
         <w:rPr>
           <w:lang w:val="nl-NL"/>
         </w:rPr>
-        <w:t>- Build server opzetten</w:t>
+        <w:t xml:space="preserve">- </w:t>
+      </w:r>
+      <w:proofErr w:type="spellStart"/>
+      <w:r>
+        <w:rPr>
+          <w:lang w:val="nl-NL"/>
+        </w:rPr>
+        <w:t>Build</w:t>
+      </w:r>
+      <w:proofErr w:type="spellEnd"/>
+      <w:r>
+        <w:rPr>
+          <w:lang w:val="nl-NL"/>
+        </w:rPr>
+        <w:t xml:space="preserve"> server opzetten</w:t>
       </w:r>
       <w:r>
         <w:rPr>
@@ -195,7 +275,21 @@
         <w:rPr>
           <w:lang w:val="nl-NL"/>
         </w:rPr>
-        <w:t>- Build events opzetten</w:t>
+        <w:t xml:space="preserve">- </w:t>
+      </w:r>
+      <w:proofErr w:type="spellStart"/>
+      <w:r>
+        <w:rPr>
+          <w:lang w:val="nl-NL"/>
+        </w:rPr>
+        <w:t>Build</w:t>
+      </w:r>
+      <w:proofErr w:type="spellEnd"/>
+      <w:r>
+        <w:rPr>
+          <w:lang w:val="nl-NL"/>
+        </w:rPr>
+        <w:t xml:space="preserve"> events opzetten</w:t>
       </w:r>
       <w:r>
         <w:rPr>
@@ -204,6 +298,8 @@
         <w:br/>
         <w:t>Daniel</w:t>
       </w:r>
+      <w:bookmarkStart w:id="0" w:name="_GoBack"/>
+      <w:bookmarkEnd w:id="0"/>
     </w:p>
     <w:p>
       <w:pPr>
@@ -242,23 +338,79 @@
         <w:rPr>
           <w:lang w:val="nl-NL"/>
         </w:rPr>
-        <w:t xml:space="preserve"> Azure deployment opzetten</w:t>
-      </w:r>
-    </w:p>
-    <w:p>
-      <w:pPr>
-        <w:rPr>
-          <w:lang w:val="nl-NL"/>
-        </w:rPr>
-      </w:pPr>
-      <w:r>
-        <w:rPr>
-          <w:lang w:val="nl-NL"/>
-        </w:rPr>
-        <w:t>- Code analysis aanzetten op alle CI’s</w:t>
-      </w:r>
-      <w:r>
-        <w:rPr>
+        <w:t xml:space="preserve"> </w:t>
+      </w:r>
+      <w:proofErr w:type="spellStart"/>
+      <w:r>
+        <w:rPr>
+          <w:lang w:val="nl-NL"/>
+        </w:rPr>
+        <w:t>Azure</w:t>
+      </w:r>
+      <w:proofErr w:type="spellEnd"/>
+      <w:r>
+        <w:rPr>
+          <w:lang w:val="nl-NL"/>
+        </w:rPr>
+        <w:t xml:space="preserve"> </w:t>
+      </w:r>
+      <w:proofErr w:type="spellStart"/>
+      <w:r>
+        <w:rPr>
+          <w:lang w:val="nl-NL"/>
+        </w:rPr>
+        <w:t>deployment</w:t>
+      </w:r>
+      <w:proofErr w:type="spellEnd"/>
+      <w:r>
+        <w:rPr>
+          <w:lang w:val="nl-NL"/>
+        </w:rPr>
+        <w:t xml:space="preserve"> opzetten</w:t>
+      </w:r>
+    </w:p>
+    <w:p>
+      <w:pPr>
+        <w:rPr>
+          <w:strike/>
+          <w:lang w:val="nl-NL"/>
+        </w:rPr>
+      </w:pPr>
+      <w:r>
+        <w:rPr>
+          <w:strike/>
+          <w:lang w:val="nl-NL"/>
+        </w:rPr>
+        <w:t xml:space="preserve">- Code </w:t>
+      </w:r>
+      <w:proofErr w:type="gramStart"/>
+      <w:r>
+        <w:rPr>
+          <w:strike/>
+          <w:lang w:val="nl-NL"/>
+        </w:rPr>
+        <w:t>analysis</w:t>
+      </w:r>
+      <w:proofErr w:type="gramEnd"/>
+      <w:r>
+        <w:rPr>
+          <w:strike/>
+          <w:lang w:val="nl-NL"/>
+        </w:rPr>
+        <w:t xml:space="preserve"> aanzetten op alle </w:t>
+      </w:r>
+      <w:proofErr w:type="spellStart"/>
+      <w:r>
+        <w:rPr>
+          <w:strike/>
+          <w:lang w:val="nl-NL"/>
+        </w:rPr>
+        <w:t>CI’s</w:t>
+      </w:r>
+      <w:proofErr w:type="spellEnd"/>
+      <w:r>
+        <w:rPr>
+          <w:strike/>
           <w:lang w:val="nl-NL"/>
         </w:rPr>
         <w:br/>
@@ -268,17 +420,61 @@
     <w:p>
       <w:pPr>
         <w:rPr>
-          <w:lang w:val="nl-NL"/>
-        </w:rPr>
-      </w:pPr>
-      <w:r>
-        <w:rPr>
-          <w:lang w:val="nl-NL"/>
-        </w:rPr>
-        <w:t>- Nieuwe key in de shared map zetten, deze gebruiken om alle CI’s te signen</w:t>
-      </w:r>
-      <w:r>
-        <w:rPr>
+          <w:strike/>
+          <w:lang w:val="nl-NL"/>
+        </w:rPr>
+      </w:pPr>
+      <w:r>
+        <w:rPr>
+          <w:strike/>
+          <w:lang w:val="nl-NL"/>
+        </w:rPr>
+        <w:t xml:space="preserve">- Nieuwe </w:t>
+      </w:r>
+      <w:proofErr w:type="spellStart"/>
+      <w:r>
+        <w:rPr>
+          <w:strike/>
+          <w:lang w:val="nl-NL"/>
+        </w:rPr>
+        <w:t>key</w:t>
+      </w:r>
+      <w:proofErr w:type="spellEnd"/>
+      <w:r>
+        <w:rPr>
+          <w:strike/>
+          <w:lang w:val="nl-NL"/>
+        </w:rPr>
+        <w:t xml:space="preserve"> in de shared map zetten, deze gebruiken om alle </w:t>
+      </w:r>
+      <w:proofErr w:type="spellStart"/>
+      <w:r>
+        <w:rPr>
+          <w:strike/>
+          <w:lang w:val="nl-NL"/>
+        </w:rPr>
+        <w:t>CI’s</w:t>
+      </w:r>
+      <w:proofErr w:type="spellEnd"/>
+      <w:r>
+        <w:rPr>
+          <w:strike/>
+          <w:lang w:val="nl-NL"/>
+        </w:rPr>
+        <w:t xml:space="preserve"> te </w:t>
+      </w:r>
+      <w:proofErr w:type="spellStart"/>
+      <w:r>
+        <w:rPr>
+          <w:strike/>
+          <w:lang w:val="nl-NL"/>
+        </w:rPr>
+        <w:t>signen</w:t>
+      </w:r>
+      <w:proofErr w:type="spellEnd"/>
+      <w:r>
+        <w:rPr>
+          <w:strike/>
           <w:lang w:val="nl-NL"/>
         </w:rPr>
         <w:br/>
@@ -288,17 +484,52 @@
     <w:p>
       <w:pPr>
         <w:rPr>
-          <w:lang w:val="nl-NL"/>
-        </w:rPr>
-      </w:pPr>
-      <w:r>
-        <w:rPr>
-          <w:lang w:val="nl-NL"/>
-        </w:rPr>
-        <w:t>- Nieuwe dictionary maken die door alle CI’s gebruikt wordt</w:t>
-      </w:r>
-      <w:r>
-        <w:rPr>
+          <w:strike/>
+          <w:lang w:val="nl-NL"/>
+        </w:rPr>
+      </w:pPr>
+      <w:r>
+        <w:rPr>
+          <w:strike/>
+          <w:lang w:val="nl-NL"/>
+        </w:rPr>
+        <w:t xml:space="preserve">- Nieuwe </w:t>
+      </w:r>
+      <w:proofErr w:type="spellStart"/>
+      <w:r>
+        <w:rPr>
+          <w:strike/>
+          <w:lang w:val="nl-NL"/>
+        </w:rPr>
+        <w:t>dictionary</w:t>
+      </w:r>
+      <w:proofErr w:type="spellEnd"/>
+      <w:r>
+        <w:rPr>
+          <w:strike/>
+          <w:lang w:val="nl-NL"/>
+        </w:rPr>
+        <w:t xml:space="preserve"> maken die door alle </w:t>
+      </w:r>
+      <w:proofErr w:type="spellStart"/>
+      <w:r>
+        <w:rPr>
+          <w:strike/>
+          <w:lang w:val="nl-NL"/>
+        </w:rPr>
+        <w:t>CI’s</w:t>
+      </w:r>
+      <w:proofErr w:type="spellEnd"/>
+      <w:r>
+        <w:rPr>
+          <w:strike/>
+          <w:lang w:val="nl-NL"/>
+        </w:rPr>
+        <w:t xml:space="preserve"> gebruikt wordt</w:t>
+      </w:r>
+      <w:r>
+        <w:rPr>
+          <w:strike/>
           <w:lang w:val="nl-NL"/>
         </w:rPr>
         <w:br/>
@@ -315,7 +546,21 @@
         <w:rPr>
           <w:lang w:val="nl-NL"/>
         </w:rPr>
-        <w:t>- Bestaande service locator bekijken</w:t>
+        <w:t xml:space="preserve">- Bestaande service </w:t>
+      </w:r>
+      <w:proofErr w:type="spellStart"/>
+      <w:r>
+        <w:rPr>
+          <w:lang w:val="nl-NL"/>
+        </w:rPr>
+        <w:t>locator</w:t>
+      </w:r>
+      <w:proofErr w:type="spellEnd"/>
+      <w:r>
+        <w:rPr>
+          <w:lang w:val="nl-NL"/>
+        </w:rPr>
+        <w:t xml:space="preserve"> bekijken</w:t>
       </w:r>
       <w:r>
         <w:rPr>
@@ -324,8 +569,6 @@
         <w:br/>
         <w:t>Ruben</w:t>
       </w:r>
-      <w:bookmarkStart w:id="0" w:name="_GoBack"/>
-      <w:bookmarkEnd w:id="0"/>
     </w:p>
     <w:p>
       <w:pPr>
@@ -351,7 +594,21 @@
         <w:rPr>
           <w:lang w:val="nl-NL"/>
         </w:rPr>
-        <w:t xml:space="preserve"> - Lege CI’s maken en op Git zetten</w:t>
+        <w:t xml:space="preserve"> - Lege </w:t>
+      </w:r>
+      <w:proofErr w:type="spellStart"/>
+      <w:r>
+        <w:rPr>
+          <w:lang w:val="nl-NL"/>
+        </w:rPr>
+        <w:t>CI’s</w:t>
+      </w:r>
+      <w:proofErr w:type="spellEnd"/>
+      <w:r>
+        <w:rPr>
+          <w:lang w:val="nl-NL"/>
+        </w:rPr>
+        <w:t xml:space="preserve"> maken en op Git zetten</w:t>
       </w:r>
     </w:p>
     <w:p>
@@ -373,17 +630,27 @@
           <w:lang w:val="nl-NL"/>
         </w:rPr>
       </w:pPr>
+      <w:proofErr w:type="gramStart"/>
       <w:r>
         <w:rPr>
           <w:lang w:val="nl-NL"/>
         </w:rPr>
         <w:t xml:space="preserve">-  </w:t>
       </w:r>
-      <w:r>
-        <w:rPr>
-          <w:lang w:val="nl-NL"/>
-        </w:rPr>
-        <w:t>GitIgnore aanmaken.</w:t>
+      <w:proofErr w:type="spellStart"/>
+      <w:proofErr w:type="gramEnd"/>
+      <w:r>
+        <w:rPr>
+          <w:lang w:val="nl-NL"/>
+        </w:rPr>
+        <w:t>GitIgnore</w:t>
+      </w:r>
+      <w:proofErr w:type="spellEnd"/>
+      <w:r>
+        <w:rPr>
+          <w:lang w:val="nl-NL"/>
+        </w:rPr>
+        <w:t xml:space="preserve"> aanmaken.</w:t>
       </w:r>
     </w:p>
     <w:p>
@@ -398,11 +665,33 @@
         </w:rPr>
         <w:t xml:space="preserve">- </w:t>
       </w:r>
-      <w:r>
-        <w:rPr>
-          <w:lang w:val="nl-NL"/>
-        </w:rPr>
-        <w:t>Bitbucket Repo opzetten</w:t>
+      <w:proofErr w:type="spellStart"/>
+      <w:r>
+        <w:rPr>
+          <w:lang w:val="nl-NL"/>
+        </w:rPr>
+        <w:t>Bitbucket</w:t>
+      </w:r>
+      <w:proofErr w:type="spellEnd"/>
+      <w:r>
+        <w:rPr>
+          <w:lang w:val="nl-NL"/>
+        </w:rPr>
+        <w:t xml:space="preserve"> </w:t>
+      </w:r>
+      <w:proofErr w:type="spellStart"/>
+      <w:r>
+        <w:rPr>
+          <w:lang w:val="nl-NL"/>
+        </w:rPr>
+        <w:t>Repo</w:t>
+      </w:r>
+      <w:proofErr w:type="spellEnd"/>
+      <w:r>
+        <w:rPr>
+          <w:lang w:val="nl-NL"/>
+        </w:rPr>
+        <w:t xml:space="preserve"> opzetten</w:t>
       </w:r>
     </w:p>
     <w:sectPr>

</xml_diff>